<commit_message>
Report: Update Link Github
</commit_message>
<xml_diff>
--- a/Report/it3070_btl.docx
+++ b/Report/it3070_btl.docx
@@ -1096,6 +1096,11 @@
             <w:pStyle w:val="TOC1"/>
             <w:rPr>
               <w:rFonts w:eastAsiaTheme="minorEastAsia"/>
+              <w:b w:val="0"/>
+              <w:bCs w:val="0"/>
+              <w:sz w:val="24"/>
+              <w:szCs w:val="24"/>
+              <w:lang w:val="en-US"/>
             </w:rPr>
           </w:pPr>
           <w:r>
@@ -1113,7 +1118,7 @@
             </w:rPr>
             <w:fldChar w:fldCharType="separate"/>
           </w:r>
-          <w:hyperlink w:anchor="_Toc198818792" w:history="1">
+          <w:hyperlink w:anchor="_Toc199003994" w:history="1">
             <w:r>
               <w:rPr>
                 <w:rStyle w:val="Hyperlink"/>
@@ -1136,7 +1141,7 @@
               <w:rPr>
                 <w:webHidden/>
               </w:rPr>
-              <w:instrText xml:space="preserve"> PAGEREF _Toc198818792 \h </w:instrText>
+              <w:instrText xml:space="preserve"> PAGEREF _Toc199003994 \h </w:instrText>
             </w:r>
             <w:r>
               <w:rPr>
@@ -1168,11 +1173,13 @@
             <w:pStyle w:val="TOC2"/>
             <w:rPr>
               <w:rFonts w:eastAsiaTheme="minorEastAsia"/>
-              <w:sz w:val="32"/>
-              <w:szCs w:val="32"/>
+              <w:b w:val="0"/>
+              <w:bCs w:val="0"/>
+              <w:sz w:val="24"/>
+              <w:szCs w:val="24"/>
             </w:rPr>
           </w:pPr>
-          <w:hyperlink w:anchor="_Toc198818793" w:history="1">
+          <w:hyperlink w:anchor="_Toc199003995" w:history="1">
             <w:r>
               <w:rPr>
                 <w:rStyle w:val="Hyperlink"/>
@@ -1182,8 +1189,10 @@
             <w:r>
               <w:rPr>
                 <w:rFonts w:eastAsiaTheme="minorEastAsia"/>
-                <w:sz w:val="32"/>
-                <w:szCs w:val="32"/>
+                <w:b w:val="0"/>
+                <w:bCs w:val="0"/>
+                <w:sz w:val="24"/>
+                <w:szCs w:val="24"/>
               </w:rPr>
               <w:tab/>
             </w:r>
@@ -1209,7 +1218,7 @@
               <w:rPr>
                 <w:webHidden/>
               </w:rPr>
-              <w:instrText xml:space="preserve"> PAGEREF _Toc198818793 \h </w:instrText>
+              <w:instrText xml:space="preserve"> PAGEREF _Toc199003995 \h </w:instrText>
             </w:r>
             <w:r>
               <w:rPr>
@@ -1241,11 +1250,13 @@
             <w:pStyle w:val="TOC2"/>
             <w:rPr>
               <w:rFonts w:eastAsiaTheme="minorEastAsia"/>
-              <w:sz w:val="32"/>
-              <w:szCs w:val="32"/>
+              <w:b w:val="0"/>
+              <w:bCs w:val="0"/>
+              <w:sz w:val="24"/>
+              <w:szCs w:val="24"/>
             </w:rPr>
           </w:pPr>
-          <w:hyperlink w:anchor="_Toc198818794" w:history="1">
+          <w:hyperlink w:anchor="_Toc199003996" w:history="1">
             <w:r>
               <w:rPr>
                 <w:rStyle w:val="Hyperlink"/>
@@ -1256,8 +1267,10 @@
             <w:r>
               <w:rPr>
                 <w:rFonts w:eastAsiaTheme="minorEastAsia"/>
-                <w:sz w:val="32"/>
-                <w:szCs w:val="32"/>
+                <w:b w:val="0"/>
+                <w:bCs w:val="0"/>
+                <w:sz w:val="24"/>
+                <w:szCs w:val="24"/>
               </w:rPr>
               <w:tab/>
             </w:r>
@@ -1283,7 +1296,7 @@
               <w:rPr>
                 <w:webHidden/>
               </w:rPr>
-              <w:instrText xml:space="preserve"> PAGEREF _Toc198818794 \h </w:instrText>
+              <w:instrText xml:space="preserve"> PAGEREF _Toc199003996 \h </w:instrText>
             </w:r>
             <w:r>
               <w:rPr>
@@ -1315,11 +1328,14 @@
             <w:pStyle w:val="TOC1"/>
             <w:rPr>
               <w:rFonts w:eastAsiaTheme="minorEastAsia"/>
-              <w:sz w:val="36"/>
-              <w:szCs w:val="36"/>
+              <w:b w:val="0"/>
+              <w:bCs w:val="0"/>
+              <w:sz w:val="24"/>
+              <w:szCs w:val="24"/>
+              <w:lang w:val="en-US"/>
             </w:rPr>
           </w:pPr>
-          <w:hyperlink w:anchor="_Toc198818795" w:history="1">
+          <w:hyperlink w:anchor="_Toc199003997" w:history="1">
             <w:r>
               <w:rPr>
                 <w:rStyle w:val="Hyperlink"/>
@@ -1342,7 +1358,7 @@
               <w:rPr>
                 <w:webHidden/>
               </w:rPr>
-              <w:instrText xml:space="preserve"> PAGEREF _Toc198818795 \h </w:instrText>
+              <w:instrText xml:space="preserve"> PAGEREF _Toc199003997 \h </w:instrText>
             </w:r>
             <w:r>
               <w:rPr>
@@ -1374,11 +1390,13 @@
             <w:pStyle w:val="TOC2"/>
             <w:rPr>
               <w:rFonts w:eastAsiaTheme="minorEastAsia"/>
-              <w:sz w:val="32"/>
-              <w:szCs w:val="32"/>
+              <w:b w:val="0"/>
+              <w:bCs w:val="0"/>
+              <w:sz w:val="24"/>
+              <w:szCs w:val="24"/>
             </w:rPr>
           </w:pPr>
-          <w:hyperlink w:anchor="_Toc198818796" w:history="1">
+          <w:hyperlink w:anchor="_Toc199003998" w:history="1">
             <w:r>
               <w:rPr>
                 <w:rStyle w:val="Hyperlink"/>
@@ -1389,8 +1407,10 @@
             <w:r>
               <w:rPr>
                 <w:rFonts w:eastAsiaTheme="minorEastAsia"/>
-                <w:sz w:val="32"/>
-                <w:szCs w:val="32"/>
+                <w:b w:val="0"/>
+                <w:bCs w:val="0"/>
+                <w:sz w:val="24"/>
+                <w:szCs w:val="24"/>
               </w:rPr>
               <w:tab/>
             </w:r>
@@ -1416,7 +1436,7 @@
               <w:rPr>
                 <w:webHidden/>
               </w:rPr>
-              <w:instrText xml:space="preserve"> PAGEREF _Toc198818796 \h </w:instrText>
+              <w:instrText xml:space="preserve"> PAGEREF _Toc199003998 \h </w:instrText>
             </w:r>
             <w:r>
               <w:rPr>
@@ -1457,7 +1477,7 @@
               <w:szCs w:val="28"/>
             </w:rPr>
           </w:pPr>
-          <w:hyperlink w:anchor="_Toc198818797" w:history="1">
+          <w:hyperlink w:anchor="_Toc199003999" w:history="1">
             <w:r>
               <w:rPr>
                 <w:rStyle w:val="Hyperlink"/>
@@ -1548,7 +1568,7 @@
                 <w:sz w:val="24"/>
                 <w:szCs w:val="24"/>
               </w:rPr>
-              <w:instrText xml:space="preserve"> PAGEREF _Toc198818797 \h </w:instrText>
+              <w:instrText xml:space="preserve"> PAGEREF _Toc199003999 \h </w:instrText>
             </w:r>
             <w:r>
               <w:rPr>
@@ -1605,7 +1625,7 @@
               <w:szCs w:val="28"/>
             </w:rPr>
           </w:pPr>
-          <w:hyperlink w:anchor="_Toc198818798" w:history="1">
+          <w:hyperlink w:anchor="_Toc199004000" w:history="1">
             <w:r>
               <w:rPr>
                 <w:rStyle w:val="Hyperlink"/>
@@ -1647,7 +1667,7 @@
                 <w:sz w:val="24"/>
                 <w:szCs w:val="24"/>
               </w:rPr>
-              <w:instrText xml:space="preserve"> PAGEREF _Toc198818798 \h </w:instrText>
+              <w:instrText xml:space="preserve"> PAGEREF _Toc199004000 \h </w:instrText>
             </w:r>
             <w:r>
               <w:rPr>
@@ -1685,6 +1705,210 @@
                 <w:webHidden/>
                 <w:sz w:val="24"/>
                 <w:szCs w:val="24"/>
+              </w:rPr>
+              <w:fldChar w:fldCharType="end"/>
+            </w:r>
+          </w:hyperlink>
+        </w:p>
+        <w:p>
+          <w:pPr>
+            <w:pStyle w:val="TOC3"/>
+            <w:tabs>
+              <w:tab w:val="right" w:leader="dot" w:pos="10790"/>
+            </w:tabs>
+            <w:spacing w:line="360" w:lineRule="auto"/>
+            <w:rPr>
+              <w:rFonts w:ascii="Times New Roman" w:eastAsiaTheme="minorEastAsia" w:hAnsi="Times New Roman" w:cs="Times New Roman"/>
+              <w:noProof/>
+              <w:sz w:val="24"/>
+              <w:szCs w:val="24"/>
+            </w:rPr>
+          </w:pPr>
+          <w:hyperlink w:anchor="_Toc199004001" w:history="1">
+            <w:r>
+              <w:rPr>
+                <w:rStyle w:val="Hyperlink"/>
+                <w:rFonts w:ascii="Times New Roman" w:hAnsi="Times New Roman" w:cs="Times New Roman"/>
+                <w:b/>
+                <w:bCs/>
+                <w:noProof/>
+                <w:sz w:val="24"/>
+                <w:szCs w:val="24"/>
+                <w:lang w:val="vi-VN"/>
+              </w:rPr>
+              <w:t xml:space="preserve">1.3. </w:t>
+            </w:r>
+            <w:r>
+              <w:rPr>
+                <w:rStyle w:val="Hyperlink"/>
+                <w:rFonts w:ascii="Times New Roman" w:hAnsi="Times New Roman" w:cs="Times New Roman"/>
+                <w:b/>
+                <w:bCs/>
+                <w:noProof/>
+                <w:sz w:val="24"/>
+                <w:szCs w:val="24"/>
+              </w:rPr>
+              <w:t>Nhận</w:t>
+            </w:r>
+            <w:r>
+              <w:rPr>
+                <w:rStyle w:val="Hyperlink"/>
+                <w:rFonts w:ascii="Times New Roman" w:hAnsi="Times New Roman" w:cs="Times New Roman"/>
+                <w:b/>
+                <w:bCs/>
+                <w:noProof/>
+                <w:sz w:val="24"/>
+                <w:szCs w:val="24"/>
+                <w:lang w:val="vi-VN"/>
+              </w:rPr>
+              <w:t xml:space="preserve"> xét thuật toán</w:t>
+            </w:r>
+            <w:r>
+              <w:rPr>
+                <w:rFonts w:ascii="Times New Roman" w:hAnsi="Times New Roman" w:cs="Times New Roman"/>
+                <w:noProof/>
+                <w:webHidden/>
+                <w:sz w:val="24"/>
+                <w:szCs w:val="24"/>
+              </w:rPr>
+              <w:tab/>
+            </w:r>
+            <w:r>
+              <w:rPr>
+                <w:rFonts w:ascii="Times New Roman" w:hAnsi="Times New Roman" w:cs="Times New Roman"/>
+                <w:noProof/>
+                <w:webHidden/>
+                <w:sz w:val="24"/>
+                <w:szCs w:val="24"/>
+              </w:rPr>
+              <w:fldChar w:fldCharType="begin"/>
+            </w:r>
+            <w:r>
+              <w:rPr>
+                <w:rFonts w:ascii="Times New Roman" w:hAnsi="Times New Roman" w:cs="Times New Roman"/>
+                <w:noProof/>
+                <w:webHidden/>
+                <w:sz w:val="24"/>
+                <w:szCs w:val="24"/>
+              </w:rPr>
+              <w:instrText xml:space="preserve"> PAGEREF _Toc199004001 \h </w:instrText>
+            </w:r>
+            <w:r>
+              <w:rPr>
+                <w:rFonts w:ascii="Times New Roman" w:hAnsi="Times New Roman" w:cs="Times New Roman"/>
+                <w:noProof/>
+                <w:webHidden/>
+                <w:sz w:val="24"/>
+                <w:szCs w:val="24"/>
+              </w:rPr>
+            </w:r>
+            <w:r>
+              <w:rPr>
+                <w:rFonts w:ascii="Times New Roman" w:hAnsi="Times New Roman" w:cs="Times New Roman"/>
+                <w:noProof/>
+                <w:webHidden/>
+                <w:sz w:val="24"/>
+                <w:szCs w:val="24"/>
+              </w:rPr>
+              <w:fldChar w:fldCharType="separate"/>
+            </w:r>
+            <w:r>
+              <w:rPr>
+                <w:rFonts w:ascii="Times New Roman" w:hAnsi="Times New Roman" w:cs="Times New Roman"/>
+                <w:noProof/>
+                <w:webHidden/>
+                <w:sz w:val="24"/>
+                <w:szCs w:val="24"/>
+              </w:rPr>
+              <w:t>6</w:t>
+            </w:r>
+            <w:r>
+              <w:rPr>
+                <w:rFonts w:ascii="Times New Roman" w:hAnsi="Times New Roman" w:cs="Times New Roman"/>
+                <w:noProof/>
+                <w:webHidden/>
+                <w:sz w:val="24"/>
+                <w:szCs w:val="24"/>
+              </w:rPr>
+              <w:fldChar w:fldCharType="end"/>
+            </w:r>
+          </w:hyperlink>
+        </w:p>
+        <w:p>
+          <w:pPr>
+            <w:pStyle w:val="TOC2"/>
+            <w:rPr>
+              <w:rFonts w:eastAsiaTheme="minorEastAsia"/>
+              <w:b w:val="0"/>
+              <w:bCs w:val="0"/>
+              <w:sz w:val="24"/>
+              <w:szCs w:val="24"/>
+            </w:rPr>
+          </w:pPr>
+          <w:hyperlink w:anchor="_Toc199004002" w:history="1">
+            <w:r>
+              <w:rPr>
+                <w:rStyle w:val="Hyperlink"/>
+                <w:rFonts w:eastAsia="Times New Roman"/>
+                <w:lang w:val="vi-VN"/>
+              </w:rPr>
+              <w:t>II.</w:t>
+            </w:r>
+            <w:r>
+              <w:rPr>
+                <w:rFonts w:eastAsiaTheme="minorEastAsia"/>
+                <w:b w:val="0"/>
+                <w:bCs w:val="0"/>
+                <w:sz w:val="24"/>
+                <w:szCs w:val="24"/>
+              </w:rPr>
+              <w:tab/>
+            </w:r>
+            <w:r>
+              <w:rPr>
+                <w:rStyle w:val="Hyperlink"/>
+                <w:rFonts w:eastAsia="Times New Roman"/>
+              </w:rPr>
+              <w:t>THUẬT TOÁN EARLIEST DEADLINE FIRST (EDF)</w:t>
+            </w:r>
+            <w:r>
+              <w:rPr>
+                <w:webHidden/>
+              </w:rPr>
+              <w:tab/>
+            </w:r>
+            <w:r>
+              <w:rPr>
+                <w:webHidden/>
+              </w:rPr>
+              <w:fldChar w:fldCharType="begin"/>
+            </w:r>
+            <w:r>
+              <w:rPr>
+                <w:webHidden/>
+              </w:rPr>
+              <w:instrText xml:space="preserve"> PAGEREF _Toc199004002 \h </w:instrText>
+            </w:r>
+            <w:r>
+              <w:rPr>
+                <w:webHidden/>
+              </w:rPr>
+            </w:r>
+            <w:r>
+              <w:rPr>
+                <w:webHidden/>
+              </w:rPr>
+              <w:fldChar w:fldCharType="separate"/>
+            </w:r>
+            <w:r>
+              <w:rPr>
+                <w:webHidden/>
+              </w:rPr>
+              <w:t>8</w:t>
+            </w:r>
+            <w:r>
+              <w:rPr>
+                <w:webHidden/>
               </w:rPr>
               <w:fldChar w:fldCharType="end"/>
             </w:r>
@@ -1704,11 +1928,11 @@
               <w:szCs w:val="28"/>
             </w:rPr>
           </w:pPr>
-          <w:hyperlink w:anchor="_Toc198818799" w:history="1">
+          <w:hyperlink w:anchor="_Toc199004003" w:history="1">
             <w:r>
               <w:rPr>
                 <w:rStyle w:val="Hyperlink"/>
-                <w:rFonts w:ascii="Times New Roman" w:hAnsi="Times New Roman" w:cs="Times New Roman"/>
+                <w:rFonts w:ascii="Times New Roman" w:eastAsia="Times New Roman" w:hAnsi="Times New Roman" w:cs="Times New Roman"/>
                 <w:b/>
                 <w:bCs/>
                 <w:noProof/>
@@ -1716,32 +1940,19 @@
                 <w:szCs w:val="24"/>
                 <w:lang w:val="vi-VN"/>
               </w:rPr>
-              <w:t xml:space="preserve">1.3. </w:t>
+              <w:t xml:space="preserve">2.1. Giới thiệu thuật toán </w:t>
             </w:r>
             <w:r>
               <w:rPr>
                 <w:rStyle w:val="Hyperlink"/>
-                <w:rFonts w:ascii="Times New Roman" w:hAnsi="Times New Roman" w:cs="Times New Roman"/>
+                <w:rFonts w:ascii="Times New Roman" w:eastAsia="Times New Roman" w:hAnsi="Times New Roman" w:cs="Times New Roman"/>
                 <w:b/>
                 <w:bCs/>
                 <w:noProof/>
                 <w:sz w:val="24"/>
                 <w:szCs w:val="24"/>
               </w:rPr>
-              <w:t>Nhận</w:t>
-            </w:r>
-            <w:r>
-              <w:rPr>
-                <w:rStyle w:val="Hyperlink"/>
-                <w:rFonts w:ascii="Times New Roman" w:hAnsi="Times New Roman" w:cs="Times New Roman"/>
-                <w:b/>
-                <w:bCs/>
-                <w:noProof/>
-                <w:sz w:val="24"/>
-                <w:szCs w:val="24"/>
-                <w:lang w:val="vi-VN"/>
-              </w:rPr>
-              <w:t xml:space="preserve"> xét thuật toán</w:t>
+              <w:t>EDF</w:t>
             </w:r>
             <w:r>
               <w:rPr>
@@ -1771,7 +1982,7 @@
                 <w:sz w:val="24"/>
                 <w:szCs w:val="24"/>
               </w:rPr>
-              <w:instrText xml:space="preserve"> PAGEREF _Toc198818799 \h </w:instrText>
+              <w:instrText xml:space="preserve"> PAGEREF _Toc199004003 \h </w:instrText>
             </w:r>
             <w:r>
               <w:rPr>
@@ -1800,7 +2011,7 @@
                 <w:sz w:val="24"/>
                 <w:szCs w:val="24"/>
               </w:rPr>
-              <w:t>6</w:t>
+              <w:t>8</w:t>
             </w:r>
             <w:r>
               <w:rPr>
@@ -1809,82 +2020,6 @@
                 <w:webHidden/>
                 <w:sz w:val="24"/>
                 <w:szCs w:val="24"/>
-              </w:rPr>
-              <w:fldChar w:fldCharType="end"/>
-            </w:r>
-          </w:hyperlink>
-        </w:p>
-        <w:p>
-          <w:pPr>
-            <w:pStyle w:val="TOC2"/>
-            <w:rPr>
-              <w:rFonts w:eastAsiaTheme="minorEastAsia"/>
-              <w:sz w:val="32"/>
-              <w:szCs w:val="32"/>
-            </w:rPr>
-          </w:pPr>
-          <w:hyperlink w:anchor="_Toc198818800" w:history="1">
-            <w:r>
-              <w:rPr>
-                <w:rStyle w:val="Hyperlink"/>
-                <w:rFonts w:eastAsia="Times New Roman"/>
-                <w:lang w:val="vi-VN"/>
-              </w:rPr>
-              <w:t>II.</w:t>
-            </w:r>
-            <w:r>
-              <w:rPr>
-                <w:rFonts w:eastAsiaTheme="minorEastAsia"/>
-                <w:sz w:val="32"/>
-                <w:szCs w:val="32"/>
-              </w:rPr>
-              <w:tab/>
-            </w:r>
-            <w:r>
-              <w:rPr>
-                <w:rStyle w:val="Hyperlink"/>
-                <w:rFonts w:eastAsia="Times New Roman"/>
-              </w:rPr>
-              <w:t>THUẬT TOÁN EARLIEST DEADLINE FIRST (EDF)</w:t>
-            </w:r>
-            <w:r>
-              <w:rPr>
-                <w:webHidden/>
-              </w:rPr>
-              <w:tab/>
-            </w:r>
-            <w:r>
-              <w:rPr>
-                <w:webHidden/>
-              </w:rPr>
-              <w:fldChar w:fldCharType="begin"/>
-            </w:r>
-            <w:r>
-              <w:rPr>
-                <w:webHidden/>
-              </w:rPr>
-              <w:instrText xml:space="preserve"> PAGEREF _Toc198818800 \h </w:instrText>
-            </w:r>
-            <w:r>
-              <w:rPr>
-                <w:webHidden/>
-              </w:rPr>
-            </w:r>
-            <w:r>
-              <w:rPr>
-                <w:webHidden/>
-              </w:rPr>
-              <w:fldChar w:fldCharType="separate"/>
-            </w:r>
-            <w:r>
-              <w:rPr>
-                <w:webHidden/>
-              </w:rPr>
-              <w:t>8</w:t>
-            </w:r>
-            <w:r>
-              <w:rPr>
-                <w:webHidden/>
               </w:rPr>
               <w:fldChar w:fldCharType="end"/>
             </w:r>
@@ -1904,7 +2039,7 @@
               <w:szCs w:val="28"/>
             </w:rPr>
           </w:pPr>
-          <w:hyperlink w:anchor="_Toc198818801" w:history="1">
+          <w:hyperlink w:anchor="_Toc199004004" w:history="1">
             <w:r>
               <w:rPr>
                 <w:rStyle w:val="Hyperlink"/>
@@ -1916,19 +2051,156 @@
                 <w:szCs w:val="24"/>
                 <w:lang w:val="vi-VN"/>
               </w:rPr>
-              <w:t xml:space="preserve">2.1. Giới thiệu thuật toán </w:t>
-            </w:r>
+              <w:t>2.2. Cài đặt chương trình</w:t>
+            </w:r>
+            <w:r>
+              <w:rPr>
+                <w:rFonts w:ascii="Times New Roman" w:hAnsi="Times New Roman" w:cs="Times New Roman"/>
+                <w:noProof/>
+                <w:webHidden/>
+                <w:sz w:val="24"/>
+                <w:szCs w:val="24"/>
+              </w:rPr>
+              <w:tab/>
+            </w:r>
+            <w:r>
+              <w:rPr>
+                <w:rFonts w:ascii="Times New Roman" w:hAnsi="Times New Roman" w:cs="Times New Roman"/>
+                <w:noProof/>
+                <w:webHidden/>
+                <w:sz w:val="24"/>
+                <w:szCs w:val="24"/>
+              </w:rPr>
+              <w:fldChar w:fldCharType="begin"/>
+            </w:r>
+            <w:r>
+              <w:rPr>
+                <w:rFonts w:ascii="Times New Roman" w:hAnsi="Times New Roman" w:cs="Times New Roman"/>
+                <w:noProof/>
+                <w:webHidden/>
+                <w:sz w:val="24"/>
+                <w:szCs w:val="24"/>
+              </w:rPr>
+              <w:instrText xml:space="preserve"> PAGEREF _Toc199004004 \h </w:instrText>
+            </w:r>
+            <w:r>
+              <w:rPr>
+                <w:rFonts w:ascii="Times New Roman" w:hAnsi="Times New Roman" w:cs="Times New Roman"/>
+                <w:noProof/>
+                <w:webHidden/>
+                <w:sz w:val="24"/>
+                <w:szCs w:val="24"/>
+              </w:rPr>
+            </w:r>
+            <w:r>
+              <w:rPr>
+                <w:rFonts w:ascii="Times New Roman" w:hAnsi="Times New Roman" w:cs="Times New Roman"/>
+                <w:noProof/>
+                <w:webHidden/>
+                <w:sz w:val="24"/>
+                <w:szCs w:val="24"/>
+              </w:rPr>
+              <w:fldChar w:fldCharType="separate"/>
+            </w:r>
+            <w:r>
+              <w:rPr>
+                <w:rFonts w:ascii="Times New Roman" w:hAnsi="Times New Roman" w:cs="Times New Roman"/>
+                <w:noProof/>
+                <w:webHidden/>
+                <w:sz w:val="24"/>
+                <w:szCs w:val="24"/>
+              </w:rPr>
+              <w:t>9</w:t>
+            </w:r>
+            <w:r>
+              <w:rPr>
+                <w:rFonts w:ascii="Times New Roman" w:hAnsi="Times New Roman" w:cs="Times New Roman"/>
+                <w:noProof/>
+                <w:webHidden/>
+                <w:sz w:val="24"/>
+                <w:szCs w:val="24"/>
+              </w:rPr>
+              <w:fldChar w:fldCharType="end"/>
+            </w:r>
+          </w:hyperlink>
+        </w:p>
+        <w:p>
+          <w:pPr>
+            <w:pStyle w:val="TOC3"/>
+            <w:tabs>
+              <w:tab w:val="right" w:leader="dot" w:pos="10790"/>
+            </w:tabs>
+            <w:spacing w:line="360" w:lineRule="auto"/>
+            <w:rPr>
+              <w:rFonts w:ascii="Times New Roman" w:eastAsiaTheme="minorEastAsia" w:hAnsi="Times New Roman" w:cs="Times New Roman"/>
+              <w:noProof/>
+              <w:sz w:val="24"/>
+              <w:szCs w:val="24"/>
+            </w:rPr>
+          </w:pPr>
+          <w:hyperlink w:anchor="_Toc199004005" w:history="1">
             <w:r>
               <w:rPr>
                 <w:rStyle w:val="Hyperlink"/>
-                <w:rFonts w:ascii="Times New Roman" w:eastAsia="Times New Roman" w:hAnsi="Times New Roman" w:cs="Times New Roman"/>
+                <w:rFonts w:ascii="Times New Roman" w:hAnsi="Times New Roman" w:cs="Times New Roman"/>
                 <w:b/>
                 <w:bCs/>
                 <w:noProof/>
                 <w:sz w:val="24"/>
                 <w:szCs w:val="24"/>
-              </w:rPr>
-              <w:t>EDF</w:t>
+                <w:lang w:val="vi-VN"/>
+              </w:rPr>
+              <w:t>2.</w:t>
+            </w:r>
+            <w:r>
+              <w:rPr>
+                <w:rStyle w:val="Hyperlink"/>
+                <w:rFonts w:ascii="Times New Roman" w:hAnsi="Times New Roman" w:cs="Times New Roman"/>
+                <w:b/>
+                <w:bCs/>
+                <w:noProof/>
+                <w:sz w:val="24"/>
+                <w:szCs w:val="24"/>
+              </w:rPr>
+              <w:t>3</w:t>
+            </w:r>
+            <w:r>
+              <w:rPr>
+                <w:rStyle w:val="Hyperlink"/>
+                <w:rFonts w:ascii="Times New Roman" w:hAnsi="Times New Roman" w:cs="Times New Roman"/>
+                <w:b/>
+                <w:bCs/>
+                <w:noProof/>
+                <w:sz w:val="24"/>
+                <w:szCs w:val="24"/>
+                <w:lang w:val="vi-VN"/>
+              </w:rPr>
+              <w:t xml:space="preserve">. </w:t>
+            </w:r>
+            <w:r>
+              <w:rPr>
+                <w:rStyle w:val="Hyperlink"/>
+                <w:rFonts w:ascii="Times New Roman" w:hAnsi="Times New Roman" w:cs="Times New Roman"/>
+                <w:b/>
+                <w:bCs/>
+                <w:noProof/>
+                <w:sz w:val="24"/>
+                <w:szCs w:val="24"/>
+              </w:rPr>
+              <w:t>Nhận</w:t>
+            </w:r>
+            <w:r>
+              <w:rPr>
+                <w:rStyle w:val="Hyperlink"/>
+                <w:rFonts w:ascii="Times New Roman" w:hAnsi="Times New Roman" w:cs="Times New Roman"/>
+                <w:b/>
+                <w:bCs/>
+                <w:noProof/>
+                <w:sz w:val="24"/>
+                <w:szCs w:val="24"/>
+                <w:lang w:val="vi-VN"/>
+              </w:rPr>
+              <w:t xml:space="preserve"> xét thuật toán</w:t>
             </w:r>
             <w:r>
               <w:rPr>
@@ -1958,7 +2230,7 @@
                 <w:sz w:val="24"/>
                 <w:szCs w:val="24"/>
               </w:rPr>
-              <w:instrText xml:space="preserve"> PAGEREF _Toc198818801 \h </w:instrText>
+              <w:instrText xml:space="preserve"> PAGEREF _Toc199004005 \h </w:instrText>
             </w:r>
             <w:r>
               <w:rPr>
@@ -1987,7 +2259,7 @@
                 <w:sz w:val="24"/>
                 <w:szCs w:val="24"/>
               </w:rPr>
-              <w:t>8</w:t>
+              <w:t>11</w:t>
             </w:r>
             <w:r>
               <w:rPr>
@@ -1996,6 +2268,100 @@
                 <w:webHidden/>
                 <w:sz w:val="24"/>
                 <w:szCs w:val="24"/>
+              </w:rPr>
+              <w:fldChar w:fldCharType="end"/>
+            </w:r>
+          </w:hyperlink>
+        </w:p>
+        <w:p>
+          <w:pPr>
+            <w:pStyle w:val="TOC2"/>
+            <w:rPr>
+              <w:rFonts w:eastAsiaTheme="minorEastAsia"/>
+              <w:b w:val="0"/>
+              <w:bCs w:val="0"/>
+              <w:sz w:val="24"/>
+              <w:szCs w:val="24"/>
+            </w:rPr>
+          </w:pPr>
+          <w:hyperlink w:anchor="_Toc199004006" w:history="1">
+            <w:r>
+              <w:rPr>
+                <w:rStyle w:val="Hyperlink"/>
+                <w:rFonts w:eastAsia="Times"/>
+              </w:rPr>
+              <w:t>III.</w:t>
+            </w:r>
+            <w:r>
+              <w:rPr>
+                <w:rFonts w:eastAsiaTheme="minorEastAsia"/>
+                <w:b w:val="0"/>
+                <w:bCs w:val="0"/>
+                <w:sz w:val="24"/>
+                <w:szCs w:val="24"/>
+              </w:rPr>
+              <w:tab/>
+            </w:r>
+            <w:r>
+              <w:rPr>
+                <w:rStyle w:val="Hyperlink"/>
+                <w:rFonts w:eastAsia="Times"/>
+              </w:rPr>
+              <w:t>THUẬT</w:t>
+            </w:r>
+            <w:r>
+              <w:rPr>
+                <w:rStyle w:val="Hyperlink"/>
+                <w:rFonts w:eastAsia="Times"/>
+                <w:lang w:val="vi-VN"/>
+              </w:rPr>
+              <w:t xml:space="preserve"> TOÁN </w:t>
+            </w:r>
+            <w:r>
+              <w:rPr>
+                <w:rStyle w:val="Hyperlink"/>
+                <w:rFonts w:eastAsia="Times"/>
+              </w:rPr>
+              <w:t>LEAST LAXITY FIRST (LLF)</w:t>
+            </w:r>
+            <w:r>
+              <w:rPr>
+                <w:webHidden/>
+              </w:rPr>
+              <w:tab/>
+            </w:r>
+            <w:r>
+              <w:rPr>
+                <w:webHidden/>
+              </w:rPr>
+              <w:fldChar w:fldCharType="begin"/>
+            </w:r>
+            <w:r>
+              <w:rPr>
+                <w:webHidden/>
+              </w:rPr>
+              <w:instrText xml:space="preserve"> PAGEREF _Toc199004006 \h </w:instrText>
+            </w:r>
+            <w:r>
+              <w:rPr>
+                <w:webHidden/>
+              </w:rPr>
+            </w:r>
+            <w:r>
+              <w:rPr>
+                <w:webHidden/>
+              </w:rPr>
+              <w:fldChar w:fldCharType="separate"/>
+            </w:r>
+            <w:r>
+              <w:rPr>
+                <w:webHidden/>
+              </w:rPr>
+              <w:t>13</w:t>
+            </w:r>
+            <w:r>
+              <w:rPr>
+                <w:webHidden/>
               </w:rPr>
               <w:fldChar w:fldCharType="end"/>
             </w:r>
@@ -2015,19 +2381,18 @@
               <w:szCs w:val="28"/>
             </w:rPr>
           </w:pPr>
-          <w:hyperlink w:anchor="_Toc198818802" w:history="1">
+          <w:hyperlink w:anchor="_Toc199004007" w:history="1">
             <w:r>
               <w:rPr>
                 <w:rStyle w:val="Hyperlink"/>
-                <w:rFonts w:ascii="Times New Roman" w:eastAsia="Times New Roman" w:hAnsi="Times New Roman" w:cs="Times New Roman"/>
+                <w:rFonts w:ascii="Times New Roman" w:hAnsi="Times New Roman" w:cs="Times New Roman"/>
                 <w:b/>
                 <w:bCs/>
                 <w:noProof/>
                 <w:sz w:val="24"/>
                 <w:szCs w:val="24"/>
-                <w:lang w:val="vi-VN"/>
-              </w:rPr>
-              <w:t>2.2. Cài đặt chương trình</w:t>
+              </w:rPr>
+              <w:t>3.1. Giới thiệu thuật toán LLF</w:t>
             </w:r>
             <w:r>
               <w:rPr>
@@ -2057,7 +2422,7 @@
                 <w:sz w:val="24"/>
                 <w:szCs w:val="24"/>
               </w:rPr>
-              <w:instrText xml:space="preserve"> PAGEREF _Toc198818802 \h </w:instrText>
+              <w:instrText xml:space="preserve"> PAGEREF _Toc199004007 \h </w:instrText>
             </w:r>
             <w:r>
               <w:rPr>
@@ -2086,7 +2451,7 @@
                 <w:sz w:val="24"/>
                 <w:szCs w:val="24"/>
               </w:rPr>
-              <w:t>9</w:t>
+              <w:t>13</w:t>
             </w:r>
             <w:r>
               <w:rPr>
@@ -2114,7 +2479,7 @@
               <w:szCs w:val="28"/>
             </w:rPr>
           </w:pPr>
-          <w:hyperlink w:anchor="_Toc198818803" w:history="1">
+          <w:hyperlink w:anchor="_Toc199004008" w:history="1">
             <w:r>
               <w:rPr>
                 <w:rStyle w:val="Hyperlink"/>
@@ -2124,59 +2489,8 @@
                 <w:noProof/>
                 <w:sz w:val="24"/>
                 <w:szCs w:val="24"/>
-                <w:lang w:val="vi-VN"/>
-              </w:rPr>
-              <w:t>2.</w:t>
-            </w:r>
-            <w:r>
-              <w:rPr>
-                <w:rStyle w:val="Hyperlink"/>
-                <w:rFonts w:ascii="Times New Roman" w:hAnsi="Times New Roman" w:cs="Times New Roman"/>
-                <w:b/>
-                <w:bCs/>
-                <w:noProof/>
-                <w:sz w:val="24"/>
-                <w:szCs w:val="24"/>
-              </w:rPr>
-              <w:t>3</w:t>
-            </w:r>
-            <w:r>
-              <w:rPr>
-                <w:rStyle w:val="Hyperlink"/>
-                <w:rFonts w:ascii="Times New Roman" w:hAnsi="Times New Roman" w:cs="Times New Roman"/>
-                <w:b/>
-                <w:bCs/>
-                <w:noProof/>
-                <w:sz w:val="24"/>
-                <w:szCs w:val="24"/>
-                <w:lang w:val="vi-VN"/>
-              </w:rPr>
-              <w:t xml:space="preserve">. </w:t>
-            </w:r>
-            <w:r>
-              <w:rPr>
-                <w:rStyle w:val="Hyperlink"/>
-                <w:rFonts w:ascii="Times New Roman" w:hAnsi="Times New Roman" w:cs="Times New Roman"/>
-                <w:b/>
-                <w:bCs/>
-                <w:noProof/>
-                <w:sz w:val="24"/>
-                <w:szCs w:val="24"/>
-              </w:rPr>
-              <w:t>Nhận</w:t>
-            </w:r>
-            <w:r>
-              <w:rPr>
-                <w:rStyle w:val="Hyperlink"/>
-                <w:rFonts w:ascii="Times New Roman" w:hAnsi="Times New Roman" w:cs="Times New Roman"/>
-                <w:b/>
-                <w:bCs/>
-                <w:noProof/>
-                <w:sz w:val="24"/>
-                <w:szCs w:val="24"/>
-                <w:lang w:val="vi-VN"/>
-              </w:rPr>
-              <w:t xml:space="preserve"> xét thuật toán</w:t>
+              </w:rPr>
+              <w:t>3.2. Cài đặt chương trình</w:t>
             </w:r>
             <w:r>
               <w:rPr>
@@ -2206,7 +2520,7 @@
                 <w:sz w:val="24"/>
                 <w:szCs w:val="24"/>
               </w:rPr>
-              <w:instrText xml:space="preserve"> PAGEREF _Toc198818803 \h </w:instrText>
+              <w:instrText xml:space="preserve"> PAGEREF _Toc199004008 \h </w:instrText>
             </w:r>
             <w:r>
               <w:rPr>
@@ -2235,7 +2549,7 @@
                 <w:sz w:val="24"/>
                 <w:szCs w:val="24"/>
               </w:rPr>
-              <w:t>11</w:t>
+              <w:t>14</w:t>
             </w:r>
             <w:r>
               <w:rPr>
@@ -2254,47 +2568,34 @@
             <w:pStyle w:val="TOC2"/>
             <w:rPr>
               <w:rFonts w:eastAsiaTheme="minorEastAsia"/>
-              <w:sz w:val="32"/>
-              <w:szCs w:val="32"/>
+              <w:b w:val="0"/>
+              <w:bCs w:val="0"/>
+              <w:sz w:val="24"/>
+              <w:szCs w:val="24"/>
             </w:rPr>
           </w:pPr>
-          <w:hyperlink w:anchor="_Toc198818804" w:history="1">
+          <w:hyperlink w:anchor="_Toc199004009" w:history="1">
             <w:r>
               <w:rPr>
                 <w:rStyle w:val="Hyperlink"/>
-                <w:rFonts w:eastAsia="Times"/>
-              </w:rPr>
-              <w:t>III.</w:t>
+              </w:rPr>
+              <w:t>IV.</w:t>
             </w:r>
             <w:r>
               <w:rPr>
                 <w:rFonts w:eastAsiaTheme="minorEastAsia"/>
-                <w:sz w:val="32"/>
-                <w:szCs w:val="32"/>
+                <w:b w:val="0"/>
+                <w:bCs w:val="0"/>
+                <w:sz w:val="24"/>
+                <w:szCs w:val="24"/>
               </w:rPr>
               <w:tab/>
             </w:r>
             <w:r>
               <w:rPr>
                 <w:rStyle w:val="Hyperlink"/>
-                <w:rFonts w:eastAsia="Times"/>
-              </w:rPr>
-              <w:t>THUẬT</w:t>
-            </w:r>
-            <w:r>
-              <w:rPr>
-                <w:rStyle w:val="Hyperlink"/>
-                <w:rFonts w:eastAsia="Times"/>
-                <w:lang w:val="vi-VN"/>
-              </w:rPr>
-              <w:t xml:space="preserve"> TOÁN </w:t>
-            </w:r>
-            <w:r>
-              <w:rPr>
-                <w:rStyle w:val="Hyperlink"/>
-                <w:rFonts w:eastAsia="Times"/>
-              </w:rPr>
-              <w:t>LEAST LAXITY FIRST (LLF)</w:t>
+              </w:rPr>
+              <w:t>THUẬT TOÁN RATE MONOTONIC (RM)</w:t>
             </w:r>
             <w:r>
               <w:rPr>
@@ -2312,7 +2613,7 @@
               <w:rPr>
                 <w:webHidden/>
               </w:rPr>
-              <w:instrText xml:space="preserve"> PAGEREF _Toc198818804 \h </w:instrText>
+              <w:instrText xml:space="preserve"> PAGEREF _Toc199004009 \h </w:instrText>
             </w:r>
             <w:r>
               <w:rPr>
@@ -2329,7 +2630,7 @@
               <w:rPr>
                 <w:webHidden/>
               </w:rPr>
-              <w:t>13</w:t>
+              <w:t>18</w:t>
             </w:r>
             <w:r>
               <w:rPr>
@@ -2353,7 +2654,7 @@
               <w:szCs w:val="28"/>
             </w:rPr>
           </w:pPr>
-          <w:hyperlink w:anchor="_Toc198818805" w:history="1">
+          <w:hyperlink w:anchor="_Toc199004010" w:history="1">
             <w:r>
               <w:rPr>
                 <w:rStyle w:val="Hyperlink"/>
@@ -2363,8 +2664,9 @@
                 <w:noProof/>
                 <w:sz w:val="24"/>
                 <w:szCs w:val="24"/>
-              </w:rPr>
-              <w:t>3.1. Giới thiệu thuật toán LLF</w:t>
+                <w:lang w:val="vi-VN"/>
+              </w:rPr>
+              <w:t>4.1. Giới thiệu thuật toán RM</w:t>
             </w:r>
             <w:r>
               <w:rPr>
@@ -2394,7 +2696,7 @@
                 <w:sz w:val="24"/>
                 <w:szCs w:val="24"/>
               </w:rPr>
-              <w:instrText xml:space="preserve"> PAGEREF _Toc198818805 \h </w:instrText>
+              <w:instrText xml:space="preserve"> PAGEREF _Toc199004010 \h </w:instrText>
             </w:r>
             <w:r>
               <w:rPr>
@@ -2423,7 +2725,7 @@
                 <w:sz w:val="24"/>
                 <w:szCs w:val="24"/>
               </w:rPr>
-              <w:t>13</w:t>
+              <w:t>18</w:t>
             </w:r>
             <w:r>
               <w:rPr>
@@ -2451,7 +2753,7 @@
               <w:szCs w:val="28"/>
             </w:rPr>
           </w:pPr>
-          <w:hyperlink w:anchor="_Toc198818806" w:history="1">
+          <w:hyperlink w:anchor="_Toc199004011" w:history="1">
             <w:r>
               <w:rPr>
                 <w:rStyle w:val="Hyperlink"/>
@@ -2461,8 +2763,9 @@
                 <w:noProof/>
                 <w:sz w:val="24"/>
                 <w:szCs w:val="24"/>
-              </w:rPr>
-              <w:t>3.2. Cài đặt chương trình</w:t>
+                <w:lang w:val="vi-VN"/>
+              </w:rPr>
+              <w:t>4.2. Cài đặt chương trình</w:t>
             </w:r>
             <w:r>
               <w:rPr>
@@ -2492,7 +2795,7 @@
                 <w:sz w:val="24"/>
                 <w:szCs w:val="24"/>
               </w:rPr>
-              <w:instrText xml:space="preserve"> PAGEREF _Toc198818806 \h </w:instrText>
+              <w:instrText xml:space="preserve"> PAGEREF _Toc199004011 \h </w:instrText>
             </w:r>
             <w:r>
               <w:rPr>
@@ -2521,7 +2824,7 @@
                 <w:sz w:val="24"/>
                 <w:szCs w:val="24"/>
               </w:rPr>
-              <w:t>14</w:t>
+              <w:t>19</w:t>
             </w:r>
             <w:r>
               <w:rPr>
@@ -2530,79 +2833,6 @@
                 <w:webHidden/>
                 <w:sz w:val="24"/>
                 <w:szCs w:val="24"/>
-              </w:rPr>
-              <w:fldChar w:fldCharType="end"/>
-            </w:r>
-          </w:hyperlink>
-        </w:p>
-        <w:p>
-          <w:pPr>
-            <w:pStyle w:val="TOC2"/>
-            <w:rPr>
-              <w:rFonts w:eastAsiaTheme="minorEastAsia"/>
-              <w:sz w:val="32"/>
-              <w:szCs w:val="32"/>
-            </w:rPr>
-          </w:pPr>
-          <w:hyperlink w:anchor="_Toc198818807" w:history="1">
-            <w:r>
-              <w:rPr>
-                <w:rStyle w:val="Hyperlink"/>
-              </w:rPr>
-              <w:t>IV.</w:t>
-            </w:r>
-            <w:r>
-              <w:rPr>
-                <w:rFonts w:eastAsiaTheme="minorEastAsia"/>
-                <w:sz w:val="32"/>
-                <w:szCs w:val="32"/>
-              </w:rPr>
-              <w:tab/>
-            </w:r>
-            <w:r>
-              <w:rPr>
-                <w:rStyle w:val="Hyperlink"/>
-              </w:rPr>
-              <w:t>THUẬT TOÁN RATE MONOTONIC (RM)</w:t>
-            </w:r>
-            <w:r>
-              <w:rPr>
-                <w:webHidden/>
-              </w:rPr>
-              <w:tab/>
-            </w:r>
-            <w:r>
-              <w:rPr>
-                <w:webHidden/>
-              </w:rPr>
-              <w:fldChar w:fldCharType="begin"/>
-            </w:r>
-            <w:r>
-              <w:rPr>
-                <w:webHidden/>
-              </w:rPr>
-              <w:instrText xml:space="preserve"> PAGEREF _Toc198818807 \h </w:instrText>
-            </w:r>
-            <w:r>
-              <w:rPr>
-                <w:webHidden/>
-              </w:rPr>
-            </w:r>
-            <w:r>
-              <w:rPr>
-                <w:webHidden/>
-              </w:rPr>
-              <w:fldChar w:fldCharType="separate"/>
-            </w:r>
-            <w:r>
-              <w:rPr>
-                <w:webHidden/>
-              </w:rPr>
-              <w:t>18</w:t>
-            </w:r>
-            <w:r>
-              <w:rPr>
-                <w:webHidden/>
               </w:rPr>
               <w:fldChar w:fldCharType="end"/>
             </w:r>
@@ -2618,11 +2848,11 @@
             <w:rPr>
               <w:rFonts w:ascii="Times New Roman" w:eastAsiaTheme="minorEastAsia" w:hAnsi="Times New Roman" w:cs="Times New Roman"/>
               <w:noProof/>
-              <w:sz w:val="28"/>
-              <w:szCs w:val="28"/>
+              <w:sz w:val="24"/>
+              <w:szCs w:val="24"/>
             </w:rPr>
           </w:pPr>
-          <w:hyperlink w:anchor="_Toc198818808" w:history="1">
+          <w:hyperlink w:anchor="_Toc199004012" w:history="1">
             <w:r>
               <w:rPr>
                 <w:rStyle w:val="Hyperlink"/>
@@ -2634,7 +2864,7 @@
                 <w:szCs w:val="24"/>
                 <w:lang w:val="vi-VN"/>
               </w:rPr>
-              <w:t>4.1. Giới thiệu thuật toán RM</w:t>
+              <w:t>4.3. Nhận xét thuật toán</w:t>
             </w:r>
             <w:r>
               <w:rPr>
@@ -2664,205 +2894,7 @@
                 <w:sz w:val="24"/>
                 <w:szCs w:val="24"/>
               </w:rPr>
-              <w:instrText xml:space="preserve"> PAGEREF _Toc198818808 \h </w:instrText>
-            </w:r>
-            <w:r>
-              <w:rPr>
-                <w:rFonts w:ascii="Times New Roman" w:hAnsi="Times New Roman" w:cs="Times New Roman"/>
-                <w:noProof/>
-                <w:webHidden/>
-                <w:sz w:val="24"/>
-                <w:szCs w:val="24"/>
-              </w:rPr>
-            </w:r>
-            <w:r>
-              <w:rPr>
-                <w:rFonts w:ascii="Times New Roman" w:hAnsi="Times New Roman" w:cs="Times New Roman"/>
-                <w:noProof/>
-                <w:webHidden/>
-                <w:sz w:val="24"/>
-                <w:szCs w:val="24"/>
-              </w:rPr>
-              <w:fldChar w:fldCharType="separate"/>
-            </w:r>
-            <w:r>
-              <w:rPr>
-                <w:rFonts w:ascii="Times New Roman" w:hAnsi="Times New Roman" w:cs="Times New Roman"/>
-                <w:noProof/>
-                <w:webHidden/>
-                <w:sz w:val="24"/>
-                <w:szCs w:val="24"/>
-              </w:rPr>
-              <w:t>18</w:t>
-            </w:r>
-            <w:r>
-              <w:rPr>
-                <w:rFonts w:ascii="Times New Roman" w:hAnsi="Times New Roman" w:cs="Times New Roman"/>
-                <w:noProof/>
-                <w:webHidden/>
-                <w:sz w:val="24"/>
-                <w:szCs w:val="24"/>
-              </w:rPr>
-              <w:fldChar w:fldCharType="end"/>
-            </w:r>
-          </w:hyperlink>
-        </w:p>
-        <w:p>
-          <w:pPr>
-            <w:pStyle w:val="TOC3"/>
-            <w:tabs>
-              <w:tab w:val="right" w:leader="dot" w:pos="10790"/>
-            </w:tabs>
-            <w:spacing w:line="360" w:lineRule="auto"/>
-            <w:rPr>
-              <w:rFonts w:ascii="Times New Roman" w:eastAsiaTheme="minorEastAsia" w:hAnsi="Times New Roman" w:cs="Times New Roman"/>
-              <w:noProof/>
-              <w:sz w:val="28"/>
-              <w:szCs w:val="28"/>
-            </w:rPr>
-          </w:pPr>
-          <w:hyperlink w:anchor="_Toc198818809" w:history="1">
-            <w:r>
-              <w:rPr>
-                <w:rStyle w:val="Hyperlink"/>
-                <w:rFonts w:ascii="Times New Roman" w:hAnsi="Times New Roman" w:cs="Times New Roman"/>
-                <w:b/>
-                <w:bCs/>
-                <w:noProof/>
-                <w:sz w:val="24"/>
-                <w:szCs w:val="24"/>
-                <w:lang w:val="vi-VN"/>
-              </w:rPr>
-              <w:t>4.2. Cài đặt chương trình</w:t>
-            </w:r>
-            <w:r>
-              <w:rPr>
-                <w:rFonts w:ascii="Times New Roman" w:hAnsi="Times New Roman" w:cs="Times New Roman"/>
-                <w:noProof/>
-                <w:webHidden/>
-                <w:sz w:val="24"/>
-                <w:szCs w:val="24"/>
-              </w:rPr>
-              <w:tab/>
-            </w:r>
-            <w:r>
-              <w:rPr>
-                <w:rFonts w:ascii="Times New Roman" w:hAnsi="Times New Roman" w:cs="Times New Roman"/>
-                <w:noProof/>
-                <w:webHidden/>
-                <w:sz w:val="24"/>
-                <w:szCs w:val="24"/>
-              </w:rPr>
-              <w:fldChar w:fldCharType="begin"/>
-            </w:r>
-            <w:r>
-              <w:rPr>
-                <w:rFonts w:ascii="Times New Roman" w:hAnsi="Times New Roman" w:cs="Times New Roman"/>
-                <w:noProof/>
-                <w:webHidden/>
-                <w:sz w:val="24"/>
-                <w:szCs w:val="24"/>
-              </w:rPr>
-              <w:instrText xml:space="preserve"> PAGEREF _Toc198818809 \h </w:instrText>
-            </w:r>
-            <w:r>
-              <w:rPr>
-                <w:rFonts w:ascii="Times New Roman" w:hAnsi="Times New Roman" w:cs="Times New Roman"/>
-                <w:noProof/>
-                <w:webHidden/>
-                <w:sz w:val="24"/>
-                <w:szCs w:val="24"/>
-              </w:rPr>
-            </w:r>
-            <w:r>
-              <w:rPr>
-                <w:rFonts w:ascii="Times New Roman" w:hAnsi="Times New Roman" w:cs="Times New Roman"/>
-                <w:noProof/>
-                <w:webHidden/>
-                <w:sz w:val="24"/>
-                <w:szCs w:val="24"/>
-              </w:rPr>
-              <w:fldChar w:fldCharType="separate"/>
-            </w:r>
-            <w:r>
-              <w:rPr>
-                <w:rFonts w:ascii="Times New Roman" w:hAnsi="Times New Roman" w:cs="Times New Roman"/>
-                <w:noProof/>
-                <w:webHidden/>
-                <w:sz w:val="24"/>
-                <w:szCs w:val="24"/>
-              </w:rPr>
-              <w:t>19</w:t>
-            </w:r>
-            <w:r>
-              <w:rPr>
-                <w:rFonts w:ascii="Times New Roman" w:hAnsi="Times New Roman" w:cs="Times New Roman"/>
-                <w:noProof/>
-                <w:webHidden/>
-                <w:sz w:val="24"/>
-                <w:szCs w:val="24"/>
-              </w:rPr>
-              <w:fldChar w:fldCharType="end"/>
-            </w:r>
-          </w:hyperlink>
-        </w:p>
-        <w:p>
-          <w:pPr>
-            <w:pStyle w:val="TOC3"/>
-            <w:tabs>
-              <w:tab w:val="right" w:leader="dot" w:pos="10790"/>
-            </w:tabs>
-            <w:spacing w:line="360" w:lineRule="auto"/>
-            <w:rPr>
-              <w:rFonts w:ascii="Times New Roman" w:eastAsiaTheme="minorEastAsia" w:hAnsi="Times New Roman" w:cs="Times New Roman"/>
-              <w:noProof/>
-              <w:sz w:val="28"/>
-              <w:szCs w:val="28"/>
-            </w:rPr>
-          </w:pPr>
-          <w:hyperlink w:anchor="_Toc198818810" w:history="1">
-            <w:r>
-              <w:rPr>
-                <w:rStyle w:val="Hyperlink"/>
-                <w:rFonts w:ascii="Times New Roman" w:hAnsi="Times New Roman" w:cs="Times New Roman"/>
-                <w:b/>
-                <w:bCs/>
-                <w:noProof/>
-                <w:sz w:val="24"/>
-                <w:szCs w:val="24"/>
-                <w:lang w:val="vi-VN"/>
-              </w:rPr>
-              <w:t>4.3. Nhận xét thuật toán</w:t>
-            </w:r>
-            <w:r>
-              <w:rPr>
-                <w:rFonts w:ascii="Times New Roman" w:hAnsi="Times New Roman" w:cs="Times New Roman"/>
-                <w:noProof/>
-                <w:webHidden/>
-                <w:sz w:val="24"/>
-                <w:szCs w:val="24"/>
-              </w:rPr>
-              <w:tab/>
-            </w:r>
-            <w:r>
-              <w:rPr>
-                <w:rFonts w:ascii="Times New Roman" w:hAnsi="Times New Roman" w:cs="Times New Roman"/>
-                <w:noProof/>
-                <w:webHidden/>
-                <w:sz w:val="24"/>
-                <w:szCs w:val="24"/>
-              </w:rPr>
-              <w:fldChar w:fldCharType="begin"/>
-            </w:r>
-            <w:r>
-              <w:rPr>
-                <w:rFonts w:ascii="Times New Roman" w:hAnsi="Times New Roman" w:cs="Times New Roman"/>
-                <w:noProof/>
-                <w:webHidden/>
-                <w:sz w:val="24"/>
-                <w:szCs w:val="24"/>
-              </w:rPr>
-              <w:instrText xml:space="preserve"> PAGEREF _Toc198818810 \h </w:instrText>
+              <w:instrText xml:space="preserve"> PAGEREF _Toc199004012 \h </w:instrText>
             </w:r>
             <w:r>
               <w:rPr>
@@ -2910,16 +2942,19 @@
             <w:pStyle w:val="TOC1"/>
             <w:rPr>
               <w:rFonts w:eastAsiaTheme="minorEastAsia"/>
-              <w:sz w:val="36"/>
-              <w:szCs w:val="36"/>
+              <w:b w:val="0"/>
+              <w:bCs w:val="0"/>
+              <w:sz w:val="24"/>
+              <w:szCs w:val="24"/>
+              <w:lang w:val="en-US"/>
             </w:rPr>
           </w:pPr>
-          <w:hyperlink w:anchor="_Toc198818811" w:history="1">
+          <w:hyperlink w:anchor="_Toc199004013" w:history="1">
             <w:r>
               <w:rPr>
                 <w:rStyle w:val="Hyperlink"/>
               </w:rPr>
-              <w:t>C. Tài liệu tham khảo</w:t>
+              <w:t>C. Mã nguồn (source code)</w:t>
             </w:r>
             <w:r>
               <w:rPr>
@@ -2937,7 +2972,69 @@
               <w:rPr>
                 <w:webHidden/>
               </w:rPr>
-              <w:instrText xml:space="preserve"> PAGEREF _Toc198818811 \h </w:instrText>
+              <w:instrText xml:space="preserve"> PAGEREF _Toc199004013 \h </w:instrText>
+            </w:r>
+            <w:r>
+              <w:rPr>
+                <w:webHidden/>
+              </w:rPr>
+            </w:r>
+            <w:r>
+              <w:rPr>
+                <w:webHidden/>
+              </w:rPr>
+              <w:fldChar w:fldCharType="separate"/>
+            </w:r>
+            <w:r>
+              <w:rPr>
+                <w:webHidden/>
+              </w:rPr>
+              <w:t>23</w:t>
+            </w:r>
+            <w:r>
+              <w:rPr>
+                <w:webHidden/>
+              </w:rPr>
+              <w:fldChar w:fldCharType="end"/>
+            </w:r>
+          </w:hyperlink>
+        </w:p>
+        <w:p>
+          <w:pPr>
+            <w:pStyle w:val="TOC1"/>
+            <w:rPr>
+              <w:rFonts w:eastAsiaTheme="minorEastAsia"/>
+              <w:b w:val="0"/>
+              <w:bCs w:val="0"/>
+              <w:sz w:val="24"/>
+              <w:szCs w:val="24"/>
+              <w:lang w:val="en-US"/>
+            </w:rPr>
+          </w:pPr>
+          <w:hyperlink w:anchor="_Toc199004014" w:history="1">
+            <w:r>
+              <w:rPr>
+                <w:rStyle w:val="Hyperlink"/>
+              </w:rPr>
+              <w:t>D. Tài liệu tham khảo</w:t>
+            </w:r>
+            <w:r>
+              <w:rPr>
+                <w:webHidden/>
+              </w:rPr>
+              <w:tab/>
+            </w:r>
+            <w:r>
+              <w:rPr>
+                <w:webHidden/>
+              </w:rPr>
+              <w:fldChar w:fldCharType="begin"/>
+            </w:r>
+            <w:r>
+              <w:rPr>
+                <w:webHidden/>
+              </w:rPr>
+              <w:instrText xml:space="preserve"> PAGEREF _Toc199004014 \h </w:instrText>
             </w:r>
             <w:r>
               <w:rPr>
@@ -3013,7 +3110,7 @@
           <w:lang w:val="vi-VN"/>
         </w:rPr>
       </w:pPr>
-      <w:bookmarkStart w:id="0" w:name="_Toc198818792"/>
+      <w:bookmarkStart w:id="0" w:name="_Toc199003994"/>
       <w:r>
         <w:rPr>
           <w:rFonts w:ascii="Times New Roman" w:hAnsi="Times New Roman" w:cs="Times New Roman"/>
@@ -3053,7 +3150,7 @@
           <w:szCs w:val="36"/>
         </w:rPr>
       </w:pPr>
-      <w:bookmarkStart w:id="1" w:name="_Toc198818793"/>
+      <w:bookmarkStart w:id="1" w:name="_Toc199003995"/>
       <w:r>
         <w:rPr>
           <w:rFonts w:ascii="Times New Roman" w:hAnsi="Times New Roman" w:cs="Times New Roman"/>
@@ -3109,7 +3206,7 @@
           <w:lang w:val="vi-VN"/>
         </w:rPr>
       </w:pPr>
-      <w:bookmarkStart w:id="2" w:name="_Toc198818794"/>
+      <w:bookmarkStart w:id="2" w:name="_Toc199003996"/>
       <w:r>
         <w:rPr>
           <w:rFonts w:ascii="Times New Roman" w:hAnsi="Times New Roman" w:cs="Times New Roman"/>
@@ -3267,7 +3364,7 @@
           <w:lang w:val="vi-VN"/>
         </w:rPr>
       </w:pPr>
-      <w:bookmarkStart w:id="3" w:name="_Toc198818795"/>
+      <w:bookmarkStart w:id="3" w:name="_Toc199003997"/>
       <w:r>
         <w:rPr>
           <w:rFonts w:ascii="Times New Roman" w:hAnsi="Times New Roman" w:cs="Times New Roman"/>
@@ -3329,7 +3426,7 @@
           <w:lang w:val="vi-VN"/>
         </w:rPr>
       </w:pPr>
-      <w:bookmarkStart w:id="4" w:name="_Toc198818796"/>
+      <w:bookmarkStart w:id="4" w:name="_Toc199003998"/>
       <w:r>
         <w:rPr>
           <w:rFonts w:ascii="Times New Roman" w:hAnsi="Times New Roman" w:cs="Times New Roman"/>
@@ -3358,7 +3455,7 @@
           <w:szCs w:val="40"/>
         </w:rPr>
       </w:pPr>
-      <w:bookmarkStart w:id="5" w:name="_Toc198818797"/>
+      <w:bookmarkStart w:id="5" w:name="_Toc199003999"/>
       <w:r>
         <w:rPr>
           <w:rFonts w:ascii="Times New Roman" w:hAnsi="Times New Roman" w:cs="Times New Roman"/>
@@ -4044,7 +4141,7 @@
           <w:lang w:val="vi-VN"/>
         </w:rPr>
       </w:pPr>
-      <w:bookmarkStart w:id="6" w:name="_Toc198818798"/>
+      <w:bookmarkStart w:id="6" w:name="_Toc199004000"/>
       <w:r>
         <w:rPr>
           <w:rFonts w:ascii="Times New Roman" w:hAnsi="Times New Roman" w:cs="Times New Roman"/>
@@ -6281,7 +6378,7 @@
           <w:lang w:val="vi-VN"/>
         </w:rPr>
       </w:pPr>
-      <w:bookmarkStart w:id="7" w:name="_Toc198818799"/>
+      <w:bookmarkStart w:id="7" w:name="_Toc199004001"/>
       <w:r>
         <w:rPr>
           <w:rFonts w:ascii="Times New Roman" w:hAnsi="Times New Roman" w:cs="Times New Roman"/>
@@ -6562,7 +6659,7 @@
           <w:lang w:val="vi-VN"/>
         </w:rPr>
       </w:pPr>
-      <w:bookmarkStart w:id="8" w:name="_Toc198818800"/>
+      <w:bookmarkStart w:id="8" w:name="_Toc199004002"/>
       <w:r>
         <w:rPr>
           <w:rFonts w:ascii="Times New Roman" w:eastAsia="Times New Roman" w:hAnsi="Times New Roman" w:cs="Times New Roman"/>
@@ -6591,7 +6688,7 @@
           <w:lang w:val="vi-VN"/>
         </w:rPr>
       </w:pPr>
-      <w:bookmarkStart w:id="9" w:name="_Toc198818801"/>
+      <w:bookmarkStart w:id="9" w:name="_Toc199004003"/>
       <w:r>
         <w:rPr>
           <w:rFonts w:ascii="Times New Roman" w:eastAsia="Times New Roman" w:hAnsi="Times New Roman" w:cs="Times New Roman"/>
@@ -6880,7 +6977,7 @@
         </w:rPr>
       </w:pPr>
       <w:bookmarkStart w:id="10" w:name="_31g97g7be1z" w:colFirst="0" w:colLast="0"/>
-      <w:bookmarkStart w:id="11" w:name="_Toc198818802"/>
+      <w:bookmarkStart w:id="11" w:name="_Toc199004004"/>
       <w:bookmarkEnd w:id="10"/>
       <w:r>
         <w:rPr>
@@ -9003,7 +9100,7 @@
           <w:lang w:val="vi-VN"/>
         </w:rPr>
       </w:pPr>
-      <w:bookmarkStart w:id="12" w:name="_Toc198818803"/>
+      <w:bookmarkStart w:id="12" w:name="_Toc199004005"/>
       <w:r>
         <w:rPr>
           <w:rFonts w:ascii="Times New Roman" w:hAnsi="Times New Roman" w:cs="Times New Roman"/>
@@ -9580,7 +9677,7 @@
         </w:rPr>
       </w:pPr>
       <w:bookmarkStart w:id="14" w:name="_l3l6qd8gs2fu" w:colFirst="0" w:colLast="0"/>
-      <w:bookmarkStart w:id="15" w:name="_Toc198818804"/>
+      <w:bookmarkStart w:id="15" w:name="_Toc199004006"/>
       <w:bookmarkEnd w:id="14"/>
       <w:r>
         <w:rPr>
@@ -9688,7 +9785,7 @@
           <w:szCs w:val="32"/>
         </w:rPr>
       </w:pPr>
-      <w:bookmarkStart w:id="16" w:name="_Toc198818805"/>
+      <w:bookmarkStart w:id="16" w:name="_Toc199004007"/>
       <w:r>
         <w:rPr>
           <w:rFonts w:ascii="Times New Roman" w:hAnsi="Times New Roman" w:cs="Times New Roman"/>
@@ -10410,7 +10507,7 @@
         </w:rPr>
       </w:pPr>
       <w:bookmarkStart w:id="19" w:name="_jxjg1fkzdjbx" w:colFirst="0" w:colLast="0"/>
-      <w:bookmarkStart w:id="20" w:name="_Toc198818806"/>
+      <w:bookmarkStart w:id="20" w:name="_Toc199004008"/>
       <w:bookmarkEnd w:id="19"/>
       <w:r>
         <w:rPr>
@@ -11668,7 +11765,7 @@
           <w:szCs w:val="36"/>
         </w:rPr>
       </w:pPr>
-      <w:bookmarkStart w:id="23" w:name="_Toc198818807"/>
+      <w:bookmarkStart w:id="23" w:name="_Toc199004009"/>
       <w:r>
         <w:rPr>
           <w:rFonts w:ascii="Times New Roman" w:hAnsi="Times New Roman" w:cs="Times New Roman"/>
@@ -11697,7 +11794,7 @@
           <w:lang w:val="vi-VN"/>
         </w:rPr>
       </w:pPr>
-      <w:bookmarkStart w:id="24" w:name="_Toc198818808"/>
+      <w:bookmarkStart w:id="24" w:name="_Toc199004010"/>
       <w:r>
         <w:rPr>
           <w:rFonts w:ascii="Times New Roman" w:hAnsi="Times New Roman" w:cs="Times New Roman"/>
@@ -12637,7 +12734,7 @@
           <w:lang w:val="vi-VN"/>
         </w:rPr>
       </w:pPr>
-      <w:bookmarkStart w:id="25" w:name="_Toc198818809"/>
+      <w:bookmarkStart w:id="25" w:name="_Toc199004011"/>
       <w:r>
         <w:rPr>
           <w:rFonts w:ascii="Times New Roman" w:hAnsi="Times New Roman" w:cs="Times New Roman"/>
@@ -14696,7 +14793,7 @@
         </w:rPr>
         <w:lastRenderedPageBreak/>
         <w:drawing>
-          <wp:inline distT="0" distB="0" distL="0" distR="0" wp14:anchorId="40D6EEF9" wp14:editId="43504609">
+          <wp:inline distT="0" distB="0" distL="0" distR="0" wp14:anchorId="40D6EEF9" wp14:editId="755FBD01">
             <wp:extent cx="6399664" cy="3593989"/>
             <wp:effectExtent l="0" t="0" r="1270" b="6985"/>
             <wp:docPr id="363944828" name="Picture 2"/>
@@ -15463,7 +15560,7 @@
           <w:sz w:val="28"/>
         </w:rPr>
         <w:drawing>
-          <wp:inline distT="0" distB="0" distL="0" distR="0" wp14:anchorId="16ED5652" wp14:editId="621B1061">
+          <wp:inline distT="0" distB="0" distL="0" distR="0" wp14:anchorId="16ED5652" wp14:editId="59DC596E">
             <wp:extent cx="6744728" cy="3787775"/>
             <wp:effectExtent l="0" t="0" r="0" b="3175"/>
             <wp:docPr id="725090797" name="Picture 3"/>
@@ -15590,7 +15687,7 @@
           <w:lang w:val="vi-VN"/>
         </w:rPr>
       </w:pPr>
-      <w:bookmarkStart w:id="26" w:name="_Toc198818810"/>
+      <w:bookmarkStart w:id="26" w:name="_Toc199004012"/>
       <w:r>
         <w:rPr>
           <w:rFonts w:ascii="Times New Roman" w:hAnsi="Times New Roman" w:cs="Times New Roman"/>
@@ -15899,6 +15996,7 @@
     <w:p>
       <w:pPr>
         <w:pStyle w:val="Heading1"/>
+        <w:spacing w:line="360" w:lineRule="auto"/>
         <w:rPr>
           <w:rFonts w:ascii="Times New Roman" w:hAnsi="Times New Roman" w:cs="Times New Roman"/>
           <w:b/>
@@ -15907,18 +16005,111 @@
           <w:lang w:val="vi-VN"/>
         </w:rPr>
       </w:pPr>
-      <w:bookmarkStart w:id="27" w:name="_Toc198818811"/>
+      <w:bookmarkStart w:id="27" w:name="_Toc199004013"/>
       <w:r>
         <w:rPr>
           <w:rFonts w:ascii="Times New Roman" w:hAnsi="Times New Roman" w:cs="Times New Roman"/>
           <w:b/>
           <w:bCs/>
           <w:color w:val="auto"/>
-          <w:lang w:val="vi-VN"/>
-        </w:rPr>
-        <w:t>C. Tài liệu tham khảo</w:t>
+        </w:rPr>
+        <w:t>C</w:t>
+      </w:r>
+      <w:r>
+        <w:rPr>
+          <w:rFonts w:ascii="Times New Roman" w:hAnsi="Times New Roman" w:cs="Times New Roman"/>
+          <w:b/>
+          <w:bCs/>
+          <w:color w:val="auto"/>
+          <w:lang w:val="vi-VN"/>
+        </w:rPr>
+        <w:t xml:space="preserve">. </w:t>
+      </w:r>
+      <w:r>
+        <w:rPr>
+          <w:rFonts w:ascii="Times New Roman" w:hAnsi="Times New Roman" w:cs="Times New Roman"/>
+          <w:b/>
+          <w:bCs/>
+          <w:color w:val="auto"/>
+        </w:rPr>
+        <w:t>Mã</w:t>
+      </w:r>
+      <w:r>
+        <w:rPr>
+          <w:rFonts w:ascii="Times New Roman" w:hAnsi="Times New Roman" w:cs="Times New Roman"/>
+          <w:b/>
+          <w:bCs/>
+          <w:color w:val="auto"/>
+          <w:lang w:val="vi-VN"/>
+        </w:rPr>
+        <w:t xml:space="preserve"> nguồn (source code)</w:t>
       </w:r>
       <w:bookmarkEnd w:id="27"/>
+    </w:p>
+    <w:p>
+      <w:pPr>
+        <w:spacing w:line="360" w:lineRule="auto"/>
+        <w:ind w:firstLine="426"/>
+        <w:rPr>
+          <w:rFonts w:ascii="Times New Roman" w:hAnsi="Times New Roman" w:cs="Times New Roman"/>
+          <w:sz w:val="28"/>
+          <w:szCs w:val="28"/>
+          <w:lang w:val="vi-VN"/>
+        </w:rPr>
+      </w:pPr>
+      <w:r>
+        <w:rPr>
+          <w:rFonts w:ascii="Times New Roman" w:hAnsi="Times New Roman" w:cs="Times New Roman"/>
+          <w:sz w:val="28"/>
+          <w:szCs w:val="28"/>
+          <w:lang w:val="vi-VN"/>
+        </w:rPr>
+        <w:t xml:space="preserve">Github: </w:t>
+      </w:r>
+      <w:hyperlink r:id="rId23" w:history="1">
+        <w:r>
+          <w:rPr>
+            <w:rStyle w:val="Hyperlink"/>
+            <w:rFonts w:ascii="Times New Roman" w:hAnsi="Times New Roman" w:cs="Times New Roman"/>
+            <w:sz w:val="28"/>
+            <w:szCs w:val="28"/>
+          </w:rPr>
+          <w:t>Scheduling Real-time Tasks</w:t>
+        </w:r>
+      </w:hyperlink>
+    </w:p>
+    <w:p>
+      <w:pPr>
+        <w:pStyle w:val="Heading1"/>
+        <w:rPr>
+          <w:rFonts w:ascii="Times New Roman" w:hAnsi="Times New Roman" w:cs="Times New Roman"/>
+          <w:b/>
+          <w:bCs/>
+          <w:color w:val="auto"/>
+          <w:lang w:val="vi-VN"/>
+        </w:rPr>
+      </w:pPr>
+      <w:bookmarkStart w:id="28" w:name="_Toc199004014"/>
+      <w:r>
+        <w:rPr>
+          <w:rFonts w:ascii="Times New Roman" w:hAnsi="Times New Roman" w:cs="Times New Roman"/>
+          <w:b/>
+          <w:bCs/>
+          <w:color w:val="auto"/>
+        </w:rPr>
+        <w:t>D</w:t>
+      </w:r>
+      <w:r>
+        <w:rPr>
+          <w:rFonts w:ascii="Times New Roman" w:hAnsi="Times New Roman" w:cs="Times New Roman"/>
+          <w:b/>
+          <w:bCs/>
+          <w:color w:val="auto"/>
+          <w:lang w:val="vi-VN"/>
+        </w:rPr>
+        <w:t>. Tài liệu tham khảo</w:t>
+      </w:r>
+      <w:bookmarkEnd w:id="28"/>
     </w:p>
     <w:p>
       <w:pPr>
@@ -15959,7 +16150,7 @@
         </w:rPr>
         <w:t xml:space="preserve"> </w:t>
       </w:r>
-      <w:hyperlink r:id="rId23" w:history="1">
+      <w:hyperlink r:id="rId24" w:history="1">
         <w:r>
           <w:rPr>
             <w:rStyle w:val="Hyperlink"/>
@@ -15992,7 +16183,7 @@
         </w:rPr>
         <w:t>[2]</w:t>
       </w:r>
-      <w:bookmarkStart w:id="28" w:name="_Hlk198818623"/>
+      <w:bookmarkStart w:id="29" w:name="_Hlk198818623"/>
       <w:r>
         <w:rPr>
           <w:rFonts w:ascii="Times New Roman" w:hAnsi="Times New Roman" w:cs="Times New Roman"/>
@@ -16002,7 +16193,7 @@
         </w:rPr>
         <w:t xml:space="preserve"> </w:t>
       </w:r>
-      <w:bookmarkEnd w:id="28"/>
+      <w:bookmarkEnd w:id="29"/>
       <w:r>
         <w:rPr>
           <w:rFonts w:ascii="Times New Roman" w:hAnsi="Times New Roman" w:cs="Times New Roman"/>
@@ -16012,7 +16203,7 @@
         </w:rPr>
         <w:t xml:space="preserve">– </w:t>
       </w:r>
-      <w:hyperlink r:id="rId24" w:history="1">
+      <w:hyperlink r:id="rId25" w:history="1">
         <w:r>
           <w:rPr>
             <w:rStyle w:val="Hyperlink"/>
@@ -16176,7 +16367,7 @@
           <w:szCs w:val="28"/>
         </w:rPr>
       </w:pPr>
-      <w:hyperlink r:id="rId25" w:history="1">
+      <w:hyperlink r:id="rId26" w:history="1">
         <w:r>
           <w:rPr>
             <w:rFonts w:ascii="Times New Roman" w:hAnsi="Times New Roman" w:cs="Times New Roman"/>
@@ -20412,7 +20603,6 @@
   <w:style w:type="character" w:default="1" w:styleId="DefaultParagraphFont">
     <w:name w:val="Default Paragraph Font"/>
     <w:uiPriority w:val="1"/>
-    <w:semiHidden/>
     <w:unhideWhenUsed/>
   </w:style>
   <w:style w:type="table" w:default="1" w:styleId="TableNormal">

</xml_diff>